<commit_message>
applied energy updated text
</commit_message>
<xml_diff>
--- a/Tex/elsevier/cover letter energy Applied Energy JUNE2019.docx
+++ b/Tex/elsevier/cover letter energy Applied Energy JUNE2019.docx
@@ -115,8 +115,10 @@
           <w:szCs w:val="24"/>
           <w:lang w:val="pt"/>
         </w:rPr>
-        <w:t>28</w:t>
-      </w:r>
+        <w:t>29</w:t>
+      </w:r>
+      <w:bookmarkStart w:id="1" w:name="_GoBack"/>
+      <w:bookmarkEnd w:id="1"/>
       <w:r>
         <w:rPr>
           <w:sz w:val="24"/>
@@ -1269,18 +1271,7 @@
           <w:szCs w:val="24"/>
           <w:lang w:val="pt"/>
         </w:rPr>
-        <w:t>Worth to mention that there is not conflict of interest, and that all the funding and the support received ended in March of 2019 (except the license support, that will stand until the end of 2019)</w:t>
-      </w:r>
-      <w:bookmarkStart w:id="1" w:name="_GoBack"/>
-      <w:bookmarkEnd w:id="1"/>
-      <w:r>
-        <w:rPr>
-          <w:rFonts w:hint="default" w:ascii="Times New Roman" w:hAnsi="Times New Roman"/>
-          <w:sz w:val="24"/>
-          <w:szCs w:val="24"/>
-          <w:lang w:val="pt"/>
-        </w:rPr>
-        <w:t>.</w:t>
+        <w:t>Worth to mention that there is not conflict of interest, and that all the funding and the support received ended in March of 2019 (except the license support, that will stand until the end of 2019).</w:t>
       </w:r>
     </w:p>
     <w:p>
@@ -2364,7 +2355,7 @@
       <w:jc w:val="left"/>
     </w:pPr>
     <w:rPr>
-      <w:rFonts w:ascii="Courier New" w:hAnsi="Courier New" w:cs="Courier New"/>
+      <w:rFonts w:ascii="Courier New" w:hAnsi="Courier New" w:eastAsia="SimSun" w:cs="Courier New"/>
       <w:kern w:val="0"/>
       <w:sz w:val="20"/>
       <w:szCs w:val="20"/>

</xml_diff>

<commit_message>
applied energy upadted text
</commit_message>
<xml_diff>
--- a/Tex/elsevier/cover letter energy Applied Energy JUNE2019.docx
+++ b/Tex/elsevier/cover letter energy Applied Energy JUNE2019.docx
@@ -115,807 +115,859 @@
           <w:szCs w:val="24"/>
           <w:lang w:val="pt"/>
         </w:rPr>
-        <w:t>29</w:t>
+        <w:t>8</w:t>
+      </w:r>
+      <w:r>
+        <w:rPr>
+          <w:sz w:val="24"/>
+          <w:szCs w:val="24"/>
+        </w:rPr>
+        <w:t xml:space="preserve">th </w:t>
+      </w:r>
+      <w:r>
+        <w:rPr>
+          <w:rFonts w:hint="default"/>
+          <w:sz w:val="24"/>
+          <w:szCs w:val="24"/>
+          <w:lang w:val="pt"/>
+        </w:rPr>
+        <w:t xml:space="preserve">July </w:t>
+      </w:r>
+      <w:r>
+        <w:rPr>
+          <w:sz w:val="24"/>
+          <w:szCs w:val="24"/>
+        </w:rPr>
+        <w:t>2019</w:t>
+      </w:r>
+    </w:p>
+    <w:p>
+      <w:pPr>
+        <w:spacing w:line="240" w:lineRule="auto"/>
+        <w:ind w:left="0" w:firstLine="0"/>
+        <w:rPr>
+          <w:rFonts w:ascii="Times New Roman" w:hAnsi="Times New Roman"/>
+          <w:sz w:val="24"/>
+          <w:szCs w:val="24"/>
+        </w:rPr>
+      </w:pPr>
+    </w:p>
+    <w:p>
+      <w:pPr>
+        <w:spacing w:line="240" w:lineRule="auto"/>
+        <w:ind w:left="0" w:firstLine="0"/>
+        <w:rPr>
+          <w:rFonts w:hint="default" w:ascii="Times New Roman" w:hAnsi="Times New Roman"/>
+          <w:sz w:val="24"/>
+          <w:szCs w:val="24"/>
+        </w:rPr>
+      </w:pPr>
+      <w:r>
+        <w:rPr>
+          <w:rFonts w:hint="default" w:ascii="Times New Roman" w:hAnsi="Times New Roman"/>
+          <w:sz w:val="24"/>
+          <w:szCs w:val="24"/>
+        </w:rPr>
+        <w:t>Jinyue Yan, PhD</w:t>
+      </w:r>
+    </w:p>
+    <w:p>
+      <w:pPr>
+        <w:spacing w:line="240" w:lineRule="auto"/>
+        <w:ind w:left="0" w:firstLine="0"/>
+        <w:rPr>
+          <w:rFonts w:hint="default" w:ascii="Times New Roman" w:hAnsi="Times New Roman"/>
+          <w:sz w:val="24"/>
+          <w:szCs w:val="24"/>
+        </w:rPr>
+      </w:pPr>
+      <w:r>
+        <w:rPr>
+          <w:rFonts w:hint="default" w:ascii="Times New Roman" w:hAnsi="Times New Roman"/>
+          <w:sz w:val="24"/>
+          <w:szCs w:val="24"/>
+        </w:rPr>
+        <w:t>Editor-in-Chief, Applied Energy</w:t>
+      </w:r>
+    </w:p>
+    <w:p>
+      <w:pPr>
+        <w:spacing w:line="240" w:lineRule="auto"/>
+        <w:ind w:left="0" w:firstLine="0"/>
+        <w:rPr>
+          <w:rFonts w:hint="default" w:ascii="Times New Roman" w:hAnsi="Times New Roman"/>
+          <w:sz w:val="24"/>
+          <w:szCs w:val="24"/>
+        </w:rPr>
+      </w:pPr>
+      <w:r>
+        <w:rPr>
+          <w:rFonts w:hint="default" w:ascii="Times New Roman" w:hAnsi="Times New Roman"/>
+          <w:sz w:val="24"/>
+          <w:szCs w:val="24"/>
+        </w:rPr>
+        <w:t>Royal Institute of Technology, Stockholm, and Mälardalen University, Västerås, Sweden</w:t>
+      </w:r>
+    </w:p>
+    <w:p>
+      <w:pPr>
+        <w:spacing w:line="240" w:lineRule="auto"/>
+        <w:ind w:left="0" w:firstLine="0"/>
+        <w:rPr>
+          <w:rFonts w:hint="default" w:ascii="Times New Roman" w:hAnsi="Times New Roman"/>
+          <w:sz w:val="24"/>
+          <w:szCs w:val="24"/>
+          <w:lang w:val="pt"/>
+        </w:rPr>
+      </w:pPr>
+      <w:r>
+        <w:rPr>
+          <w:rFonts w:hint="default" w:ascii="Times New Roman" w:hAnsi="Times New Roman"/>
+          <w:sz w:val="24"/>
+          <w:szCs w:val="24"/>
+          <w:lang w:val="pt"/>
+        </w:rPr>
+        <w:t>Applied Energy</w:t>
+      </w:r>
+    </w:p>
+    <w:p>
+      <w:pPr>
+        <w:spacing w:line="240" w:lineRule="auto"/>
+        <w:ind w:left="0" w:firstLine="0"/>
+        <w:rPr>
+          <w:rFonts w:ascii="Times New Roman" w:hAnsi="Times New Roman"/>
+          <w:sz w:val="24"/>
+          <w:szCs w:val="24"/>
+        </w:rPr>
+      </w:pPr>
+    </w:p>
+    <w:p>
+      <w:pPr>
+        <w:spacing w:line="240" w:lineRule="auto"/>
+        <w:ind w:left="0" w:firstLine="0"/>
+        <w:rPr>
+          <w:rFonts w:hint="default" w:ascii="Times New Roman" w:hAnsi="Times New Roman"/>
+          <w:sz w:val="24"/>
+          <w:szCs w:val="24"/>
+          <w:lang w:val="pt"/>
+        </w:rPr>
+      </w:pPr>
+      <w:r>
+        <w:rPr>
+          <w:rFonts w:ascii="Times New Roman" w:hAnsi="Times New Roman"/>
+          <w:sz w:val="24"/>
+          <w:szCs w:val="24"/>
+        </w:rPr>
+        <w:t>Please find enclosed our manuscript entitled as “</w:t>
+      </w:r>
+      <w:r>
+        <w:rPr>
+          <w:rFonts w:hint="default" w:ascii="Times New Roman" w:hAnsi="Times New Roman"/>
+          <w:sz w:val="24"/>
+          <w:szCs w:val="24"/>
+        </w:rPr>
+        <w:t>An automated formal synthesis optimization method for sizing of stand-alone solar photovoltaic systems: case studies and comparative</w:t>
+      </w:r>
+      <w:r>
+        <w:rPr>
+          <w:rFonts w:ascii="Times New Roman" w:hAnsi="Times New Roman"/>
+          <w:sz w:val="24"/>
+          <w:szCs w:val="24"/>
+        </w:rPr>
+        <w:t>” by Alessandro Trindade</w:t>
+      </w:r>
+      <w:r>
+        <w:rPr>
+          <w:rFonts w:hint="default" w:ascii="Times New Roman" w:hAnsi="Times New Roman"/>
+          <w:sz w:val="24"/>
+          <w:szCs w:val="24"/>
+          <w:lang w:val="pt"/>
+        </w:rPr>
+        <w:t xml:space="preserve"> (from Federal University of Amazonas)</w:t>
+      </w:r>
+      <w:r>
+        <w:rPr>
+          <w:rFonts w:ascii="Times New Roman" w:hAnsi="Times New Roman"/>
+          <w:sz w:val="24"/>
+          <w:szCs w:val="24"/>
+        </w:rPr>
+        <w:t xml:space="preserve"> and Lucas Cordeiro </w:t>
+      </w:r>
+      <w:r>
+        <w:rPr>
+          <w:rFonts w:hint="default" w:ascii="Times New Roman" w:hAnsi="Times New Roman"/>
+          <w:sz w:val="24"/>
+          <w:szCs w:val="24"/>
+          <w:lang w:val="pt"/>
+        </w:rPr>
+        <w:t xml:space="preserve">(from The University of Manchester) </w:t>
+      </w:r>
+      <w:r>
+        <w:rPr>
+          <w:rFonts w:ascii="Times New Roman" w:hAnsi="Times New Roman"/>
+          <w:sz w:val="24"/>
+          <w:szCs w:val="24"/>
+        </w:rPr>
+        <w:t xml:space="preserve">which we would like to submit for publication in the </w:t>
+      </w:r>
+      <w:r>
+        <w:rPr>
+          <w:rFonts w:hint="default" w:ascii="Times New Roman" w:hAnsi="Times New Roman"/>
+          <w:sz w:val="24"/>
+          <w:szCs w:val="24"/>
+          <w:lang w:val="pt"/>
+        </w:rPr>
+        <w:t>Applied Energy journal</w:t>
+      </w:r>
+      <w:r>
+        <w:rPr>
+          <w:rFonts w:ascii="Times New Roman" w:hAnsi="Times New Roman"/>
+          <w:sz w:val="24"/>
+          <w:szCs w:val="24"/>
+        </w:rPr>
+        <w:t>.</w:t>
+      </w:r>
+      <w:r>
+        <w:rPr>
+          <w:rFonts w:hint="default" w:ascii="Times New Roman" w:hAnsi="Times New Roman"/>
+          <w:sz w:val="24"/>
+          <w:szCs w:val="24"/>
+          <w:lang w:val="pt"/>
+        </w:rPr>
+        <w:t xml:space="preserve"> In our point of view, our work is aligned with two aspects covered by the Applied Energy journal: a</w:t>
+      </w:r>
+      <w:r>
+        <w:rPr>
+          <w:rFonts w:hint="default" w:ascii="Times New Roman" w:hAnsi="Times New Roman"/>
+          <w:sz w:val="24"/>
+          <w:szCs w:val="24"/>
+        </w:rPr>
+        <w:t>nalysis and optimization of energy processes, and sustainable energy systems</w:t>
+      </w:r>
+      <w:r>
+        <w:rPr>
+          <w:rFonts w:hint="default" w:ascii="Times New Roman" w:hAnsi="Times New Roman"/>
+          <w:sz w:val="24"/>
+          <w:szCs w:val="24"/>
+          <w:lang w:val="pt"/>
+        </w:rPr>
+        <w:t xml:space="preserve">; and that is the reason that we are submitting it to this reputed journal. </w:t>
+      </w:r>
+    </w:p>
+    <w:p>
+      <w:pPr>
+        <w:spacing w:line="240" w:lineRule="auto"/>
+        <w:ind w:left="0" w:firstLine="0"/>
+        <w:rPr>
+          <w:rFonts w:hint="default" w:ascii="Times New Roman" w:hAnsi="Times New Roman"/>
+          <w:sz w:val="24"/>
+          <w:szCs w:val="24"/>
+          <w:lang w:val="pt"/>
+        </w:rPr>
+      </w:pPr>
+    </w:p>
+    <w:p>
+      <w:pPr>
+        <w:spacing w:line="240" w:lineRule="auto"/>
+        <w:ind w:left="0" w:firstLine="0"/>
+        <w:rPr>
+          <w:rFonts w:hint="default" w:ascii="Times New Roman" w:hAnsi="Times New Roman"/>
+          <w:sz w:val="24"/>
+          <w:szCs w:val="24"/>
+          <w:lang w:val="pt"/>
+        </w:rPr>
+      </w:pPr>
+      <w:r>
+        <w:rPr>
+          <w:rFonts w:hint="default" w:ascii="Times New Roman" w:hAnsi="Times New Roman"/>
+          <w:sz w:val="24"/>
+          <w:szCs w:val="24"/>
+          <w:lang w:val="pt"/>
+        </w:rPr>
+        <w:t>At the following four paragraphs, we tray to demonstrate the novelty of the paper and why the Applied Energy should publish it.</w:t>
+      </w:r>
+    </w:p>
+    <w:p>
+      <w:pPr>
+        <w:spacing w:line="240" w:lineRule="auto"/>
+        <w:ind w:left="0" w:firstLine="0"/>
+        <w:rPr>
+          <w:rFonts w:ascii="Times New Roman" w:hAnsi="Times New Roman"/>
+          <w:sz w:val="24"/>
+          <w:szCs w:val="24"/>
+        </w:rPr>
+      </w:pPr>
+    </w:p>
+    <w:p>
+      <w:pPr>
+        <w:spacing w:line="240" w:lineRule="auto"/>
+        <w:ind w:left="0" w:firstLine="0"/>
+        <w:rPr>
+          <w:rFonts w:hint="default" w:ascii="Times New Roman" w:hAnsi="Times New Roman"/>
+          <w:sz w:val="24"/>
+          <w:szCs w:val="24"/>
+          <w:lang w:val="pt"/>
+        </w:rPr>
+      </w:pPr>
+      <w:r>
+        <w:rPr>
+          <w:rFonts w:ascii="Times New Roman" w:hAnsi="Times New Roman"/>
+          <w:sz w:val="24"/>
+          <w:szCs w:val="24"/>
+        </w:rPr>
+        <w:t>The present work</w:t>
+      </w:r>
+      <w:r>
+        <w:rPr>
+          <w:rFonts w:hint="default" w:ascii="Times New Roman" w:hAnsi="Times New Roman"/>
+          <w:sz w:val="24"/>
+          <w:szCs w:val="24"/>
+          <w:lang w:val="pt"/>
+        </w:rPr>
+        <w:t>, a research paper (full length article),</w:t>
+      </w:r>
+      <w:r>
+        <w:rPr>
+          <w:rFonts w:ascii="Times New Roman" w:hAnsi="Times New Roman"/>
+          <w:sz w:val="24"/>
+          <w:szCs w:val="24"/>
+        </w:rPr>
+        <w:t xml:space="preserve"> describes and evaluates </w:t>
+      </w:r>
+      <w:r>
+        <w:rPr>
+          <w:rFonts w:hint="default" w:ascii="Times New Roman" w:hAnsi="Times New Roman"/>
+          <w:sz w:val="24"/>
+          <w:szCs w:val="24"/>
+          <w:lang w:val="pt"/>
+        </w:rPr>
+        <w:t>a</w:t>
+      </w:r>
+      <w:r>
+        <w:rPr>
+          <w:rFonts w:hint="default" w:ascii="Times New Roman" w:hAnsi="Times New Roman"/>
+          <w:sz w:val="24"/>
+          <w:szCs w:val="24"/>
+        </w:rPr>
+        <w:t>n automated formal synthesis optimization method for sizing of stand-alone solar photovoltaic systems</w:t>
+      </w:r>
+      <w:r>
+        <w:rPr>
+          <w:rFonts w:ascii="Times New Roman" w:hAnsi="Times New Roman"/>
+          <w:sz w:val="24"/>
+          <w:szCs w:val="24"/>
+        </w:rPr>
+        <w:t xml:space="preserve">, which employs </w:t>
+      </w:r>
+      <w:r>
+        <w:rPr>
+          <w:rFonts w:hint="default" w:ascii="Times New Roman" w:hAnsi="Times New Roman"/>
+          <w:sz w:val="24"/>
+          <w:szCs w:val="24"/>
+          <w:lang w:val="pt"/>
+        </w:rPr>
+        <w:t>automated verification</w:t>
+      </w:r>
+      <w:r>
+        <w:rPr>
+          <w:rFonts w:ascii="Times New Roman" w:hAnsi="Times New Roman"/>
+          <w:sz w:val="24"/>
+          <w:szCs w:val="24"/>
+        </w:rPr>
+        <w:t xml:space="preserve"> tool </w:t>
+      </w:r>
+      <w:r>
+        <w:rPr>
+          <w:rFonts w:hint="default" w:ascii="Times New Roman" w:hAnsi="Times New Roman"/>
+          <w:sz w:val="24"/>
+          <w:szCs w:val="24"/>
+          <w:lang w:val="pt"/>
+        </w:rPr>
+        <w:t xml:space="preserve">and computer science synthesis method </w:t>
+      </w:r>
+      <w:r>
+        <w:rPr>
+          <w:rFonts w:ascii="Times New Roman" w:hAnsi="Times New Roman"/>
+          <w:sz w:val="24"/>
+          <w:szCs w:val="24"/>
+        </w:rPr>
+        <w:t xml:space="preserve">to </w:t>
+      </w:r>
+      <w:r>
+        <w:rPr>
+          <w:rFonts w:hint="default" w:ascii="Times New Roman" w:hAnsi="Times New Roman"/>
+          <w:sz w:val="24"/>
+          <w:szCs w:val="24"/>
+          <w:lang w:val="pt"/>
+        </w:rPr>
+        <w:t xml:space="preserve">obtain the optimal sizing </w:t>
+      </w:r>
+      <w:r>
+        <w:rPr>
+          <w:rFonts w:ascii="Times New Roman" w:hAnsi="Times New Roman"/>
+          <w:sz w:val="24"/>
+          <w:szCs w:val="24"/>
+        </w:rPr>
+        <w:t xml:space="preserve">of </w:t>
+      </w:r>
+      <w:r>
+        <w:rPr>
+          <w:rFonts w:hint="default" w:ascii="Times New Roman" w:hAnsi="Times New Roman"/>
+          <w:sz w:val="24"/>
+          <w:szCs w:val="24"/>
+          <w:lang w:val="pt"/>
+        </w:rPr>
+        <w:t xml:space="preserve">the </w:t>
+      </w:r>
+      <w:r>
+        <w:rPr>
+          <w:rFonts w:ascii="Times New Roman" w:hAnsi="Times New Roman"/>
+          <w:sz w:val="24"/>
+          <w:szCs w:val="24"/>
+        </w:rPr>
+        <w:t xml:space="preserve">renewable energy </w:t>
+      </w:r>
+      <w:r>
+        <w:rPr>
+          <w:rFonts w:hint="default" w:ascii="Times New Roman" w:hAnsi="Times New Roman"/>
+          <w:sz w:val="24"/>
+          <w:szCs w:val="24"/>
+          <w:lang w:val="pt"/>
+        </w:rPr>
+        <w:t xml:space="preserve">system </w:t>
+      </w:r>
+      <w:r>
+        <w:rPr>
+          <w:rFonts w:ascii="Times New Roman" w:hAnsi="Times New Roman"/>
+          <w:sz w:val="24"/>
+          <w:szCs w:val="24"/>
+        </w:rPr>
+        <w:t xml:space="preserve">used in rural areas </w:t>
+      </w:r>
+      <w:r>
+        <w:rPr>
+          <w:rFonts w:hint="default" w:ascii="Times New Roman" w:hAnsi="Times New Roman"/>
+          <w:sz w:val="24"/>
+          <w:szCs w:val="24"/>
+          <w:lang w:val="pt"/>
+        </w:rPr>
+        <w:t xml:space="preserve">of developing countries </w:t>
+      </w:r>
+      <w:r>
+        <w:rPr>
+          <w:rFonts w:ascii="Times New Roman" w:hAnsi="Times New Roman"/>
+          <w:sz w:val="24"/>
+          <w:szCs w:val="24"/>
+        </w:rPr>
+        <w:t xml:space="preserve">or where grid extension </w:t>
+      </w:r>
+      <w:r>
+        <w:rPr>
+          <w:rFonts w:hint="default" w:ascii="Times New Roman" w:hAnsi="Times New Roman"/>
+          <w:sz w:val="24"/>
+          <w:szCs w:val="24"/>
+          <w:lang w:val="pt"/>
+        </w:rPr>
+        <w:t xml:space="preserve">is </w:t>
+      </w:r>
+      <w:r>
+        <w:rPr>
+          <w:rFonts w:ascii="Times New Roman" w:hAnsi="Times New Roman"/>
+          <w:sz w:val="24"/>
+          <w:szCs w:val="24"/>
+        </w:rPr>
+        <w:t>unfeasible.</w:t>
+      </w:r>
+      <w:r>
+        <w:rPr>
+          <w:rFonts w:hint="default" w:ascii="Times New Roman" w:hAnsi="Times New Roman"/>
+          <w:sz w:val="24"/>
+          <w:szCs w:val="24"/>
+          <w:lang w:val="pt"/>
+        </w:rPr>
+        <w:t xml:space="preserve"> </w:t>
+      </w:r>
+    </w:p>
+    <w:p>
+      <w:pPr>
+        <w:spacing w:line="240" w:lineRule="auto"/>
+        <w:ind w:left="0" w:firstLine="0"/>
+        <w:rPr>
+          <w:rFonts w:ascii="Times New Roman" w:hAnsi="Times New Roman"/>
+          <w:sz w:val="24"/>
+          <w:szCs w:val="24"/>
+        </w:rPr>
+      </w:pPr>
+    </w:p>
+    <w:p>
+      <w:pPr>
+        <w:spacing w:line="240" w:lineRule="auto"/>
+        <w:ind w:left="0" w:firstLine="0"/>
+        <w:rPr>
+          <w:rFonts w:ascii="Times New Roman" w:hAnsi="Times New Roman"/>
+          <w:sz w:val="24"/>
+          <w:szCs w:val="24"/>
+        </w:rPr>
+      </w:pPr>
+      <w:r>
+        <w:rPr>
+          <w:rFonts w:ascii="Times New Roman" w:hAnsi="Times New Roman"/>
+          <w:sz w:val="24"/>
+          <w:szCs w:val="24"/>
+        </w:rPr>
+        <w:t>The</w:t>
+      </w:r>
+      <w:r>
+        <w:rPr>
+          <w:rFonts w:hint="default" w:ascii="Times New Roman" w:hAnsi="Times New Roman"/>
+          <w:sz w:val="24"/>
+          <w:szCs w:val="24"/>
+          <w:lang w:val="pt"/>
+        </w:rPr>
+        <w:t xml:space="preserve"> optimization</w:t>
+      </w:r>
+      <w:r>
+        <w:rPr>
+          <w:rFonts w:ascii="Times New Roman" w:hAnsi="Times New Roman"/>
+          <w:sz w:val="24"/>
+          <w:szCs w:val="24"/>
+        </w:rPr>
+        <w:t xml:space="preserve"> of PV systems is usually performed by simulation tools, which are well known in the market. However, the exploration of all design</w:t>
+      </w:r>
+      <w:r>
+        <w:rPr>
+          <w:rFonts w:hint="default" w:ascii="Times New Roman" w:hAnsi="Times New Roman"/>
+          <w:sz w:val="24"/>
+          <w:szCs w:val="24"/>
+          <w:lang w:val="pt"/>
+        </w:rPr>
+        <w:t>-</w:t>
+      </w:r>
+      <w:r>
+        <w:rPr>
+          <w:rFonts w:ascii="Times New Roman" w:hAnsi="Times New Roman"/>
+          <w:sz w:val="24"/>
+          <w:szCs w:val="24"/>
+        </w:rPr>
+        <w:t xml:space="preserve">space is impossible with those tools, and some flaws </w:t>
+      </w:r>
+      <w:r>
+        <w:rPr>
+          <w:rFonts w:hint="default" w:ascii="Times New Roman" w:hAnsi="Times New Roman"/>
+          <w:sz w:val="24"/>
+          <w:szCs w:val="24"/>
+          <w:lang w:val="pt"/>
+        </w:rPr>
+        <w:t xml:space="preserve">(like over sizing) or incompleteness </w:t>
+      </w:r>
+      <w:r>
+        <w:rPr>
+          <w:rFonts w:ascii="Times New Roman" w:hAnsi="Times New Roman"/>
+          <w:sz w:val="24"/>
+          <w:szCs w:val="24"/>
+        </w:rPr>
+        <w:t>can be originated from the design phase, reaching the field, after the PV deployment. This can cause dissatisfaction to the PV system owners, and to the wrong conclusion that intermittent renewable systems are not good</w:t>
+      </w:r>
+      <w:r>
+        <w:rPr>
+          <w:rFonts w:hint="default" w:ascii="Times New Roman" w:hAnsi="Times New Roman"/>
+          <w:sz w:val="24"/>
+          <w:szCs w:val="24"/>
+          <w:lang w:val="pt"/>
+        </w:rPr>
+        <w:t xml:space="preserve"> or reliable</w:t>
+      </w:r>
+      <w:r>
+        <w:rPr>
+          <w:rFonts w:ascii="Times New Roman" w:hAnsi="Times New Roman"/>
+          <w:sz w:val="24"/>
+          <w:szCs w:val="24"/>
+        </w:rPr>
+        <w:t>.</w:t>
+      </w:r>
+    </w:p>
+    <w:p>
+      <w:pPr>
+        <w:spacing w:line="240" w:lineRule="auto"/>
+        <w:ind w:left="0" w:firstLine="0"/>
+        <w:rPr>
+          <w:rFonts w:ascii="Times New Roman" w:hAnsi="Times New Roman"/>
+          <w:sz w:val="24"/>
+          <w:szCs w:val="24"/>
+        </w:rPr>
+      </w:pPr>
+      <w:r>
+        <w:rPr>
+          <w:rFonts w:ascii="Times New Roman" w:hAnsi="Times New Roman"/>
+          <w:sz w:val="24"/>
+          <w:szCs w:val="24"/>
+        </w:rPr>
+        <w:t xml:space="preserve">   </w:t>
+      </w:r>
+    </w:p>
+    <w:p>
+      <w:pPr>
+        <w:spacing w:line="240" w:lineRule="auto"/>
+        <w:ind w:left="0" w:firstLine="0"/>
+        <w:rPr>
+          <w:rFonts w:ascii="Times New Roman" w:hAnsi="Times New Roman"/>
+          <w:sz w:val="24"/>
+          <w:szCs w:val="24"/>
+        </w:rPr>
+      </w:pPr>
+      <w:r>
+        <w:rPr>
+          <w:rFonts w:ascii="Times New Roman" w:hAnsi="Times New Roman"/>
+          <w:sz w:val="24"/>
+          <w:szCs w:val="24"/>
+        </w:rPr>
+        <w:t xml:space="preserve">In our study, experimental results, from </w:t>
+      </w:r>
+      <w:r>
+        <w:rPr>
+          <w:rFonts w:hint="default" w:ascii="Times New Roman" w:hAnsi="Times New Roman"/>
+          <w:sz w:val="24"/>
+          <w:szCs w:val="24"/>
+          <w:lang w:val="pt"/>
+        </w:rPr>
+        <w:t>seven</w:t>
+      </w:r>
+      <w:r>
+        <w:rPr>
+          <w:rFonts w:ascii="Times New Roman" w:hAnsi="Times New Roman"/>
+          <w:sz w:val="24"/>
+          <w:szCs w:val="24"/>
+        </w:rPr>
+        <w:t xml:space="preserve"> case studies, in a comparative evaluation of tools, showed that only the automated </w:t>
+      </w:r>
+      <w:r>
+        <w:rPr>
+          <w:rFonts w:hint="default" w:ascii="Times New Roman" w:hAnsi="Times New Roman"/>
+          <w:sz w:val="24"/>
+          <w:szCs w:val="24"/>
+          <w:lang w:val="pt"/>
+        </w:rPr>
+        <w:t>synthesis optimization</w:t>
+      </w:r>
+      <w:r>
+        <w:rPr>
+          <w:rFonts w:ascii="Times New Roman" w:hAnsi="Times New Roman"/>
+          <w:sz w:val="24"/>
+          <w:szCs w:val="24"/>
+        </w:rPr>
+        <w:t xml:space="preserve"> can find </w:t>
+      </w:r>
+      <w:r>
+        <w:rPr>
+          <w:rFonts w:hint="default" w:ascii="Times New Roman" w:hAnsi="Times New Roman"/>
+          <w:sz w:val="24"/>
+          <w:szCs w:val="24"/>
+          <w:lang w:val="pt"/>
+        </w:rPr>
+        <w:t>detailed information for th</w:t>
+      </w:r>
+      <w:r>
+        <w:rPr>
+          <w:rFonts w:ascii="Times New Roman" w:hAnsi="Times New Roman"/>
+          <w:sz w:val="24"/>
+          <w:szCs w:val="24"/>
+        </w:rPr>
+        <w:t xml:space="preserve">e PV systems, and with the plus of </w:t>
+      </w:r>
+      <w:r>
+        <w:rPr>
+          <w:rFonts w:hint="default" w:ascii="Times New Roman" w:hAnsi="Times New Roman"/>
+          <w:sz w:val="24"/>
+          <w:szCs w:val="24"/>
+          <w:lang w:val="pt"/>
+        </w:rPr>
+        <w:t>working with a data base of manufacturers and equipment that are available at the dweller market</w:t>
+      </w:r>
+      <w:r>
+        <w:rPr>
+          <w:rFonts w:ascii="Times New Roman" w:hAnsi="Times New Roman"/>
+          <w:sz w:val="24"/>
+          <w:szCs w:val="24"/>
+        </w:rPr>
+        <w:t>.</w:t>
+      </w:r>
+    </w:p>
+    <w:p>
+      <w:pPr>
+        <w:spacing w:line="240" w:lineRule="auto"/>
+        <w:ind w:left="0" w:firstLine="0"/>
+        <w:rPr>
+          <w:rFonts w:ascii="Times New Roman" w:hAnsi="Times New Roman"/>
+          <w:sz w:val="24"/>
+          <w:szCs w:val="24"/>
+        </w:rPr>
+      </w:pPr>
+    </w:p>
+    <w:p>
+      <w:pPr>
+        <w:spacing w:line="240" w:lineRule="auto"/>
+        <w:ind w:left="0" w:firstLine="0"/>
+        <w:rPr>
+          <w:rFonts w:ascii="Times New Roman" w:hAnsi="Times New Roman"/>
+          <w:sz w:val="24"/>
+          <w:szCs w:val="24"/>
+        </w:rPr>
+      </w:pPr>
+      <w:r>
+        <w:rPr>
+          <w:rFonts w:ascii="Times New Roman" w:hAnsi="Times New Roman"/>
+          <w:sz w:val="24"/>
+          <w:szCs w:val="24"/>
+        </w:rPr>
+        <w:t>Finally, based on the fact that only since 201</w:t>
+      </w:r>
+      <w:r>
+        <w:rPr>
+          <w:rFonts w:hint="default" w:ascii="Times New Roman" w:hAnsi="Times New Roman"/>
+          <w:sz w:val="24"/>
+          <w:szCs w:val="24"/>
+          <w:lang w:val="pt"/>
+        </w:rPr>
+        <w:t>5</w:t>
+      </w:r>
+      <w:r>
+        <w:rPr>
+          <w:rFonts w:ascii="Times New Roman" w:hAnsi="Times New Roman"/>
+          <w:sz w:val="24"/>
+          <w:szCs w:val="24"/>
+        </w:rPr>
+        <w:t xml:space="preserve"> papers are dealing with formal verification applied to </w:t>
+      </w:r>
+      <w:r>
+        <w:rPr>
+          <w:rFonts w:hint="default" w:ascii="Times New Roman" w:hAnsi="Times New Roman"/>
+          <w:sz w:val="24"/>
+          <w:szCs w:val="24"/>
+          <w:lang w:val="pt"/>
+        </w:rPr>
+        <w:t>electrical</w:t>
+      </w:r>
+      <w:r>
+        <w:rPr>
+          <w:rFonts w:ascii="Times New Roman" w:hAnsi="Times New Roman"/>
+          <w:sz w:val="24"/>
+          <w:szCs w:val="24"/>
+        </w:rPr>
+        <w:t xml:space="preserve"> systems, with excellent results, but only related to PV panels or to grid-tied systems, our study is </w:t>
+      </w:r>
+      <w:r>
+        <w:rPr>
+          <w:rFonts w:ascii="Times New Roman" w:hAnsi="Times New Roman"/>
+          <w:sz w:val="24"/>
+          <w:szCs w:val="24"/>
+          <w:u w:val="single"/>
+        </w:rPr>
+        <w:t>unique</w:t>
+      </w:r>
+      <w:r>
+        <w:rPr>
+          <w:rFonts w:ascii="Times New Roman" w:hAnsi="Times New Roman"/>
+          <w:sz w:val="24"/>
+          <w:szCs w:val="24"/>
+          <w:u w:val="none"/>
+        </w:rPr>
+        <w:t xml:space="preserve"> </w:t>
+      </w:r>
+      <w:r>
+        <w:rPr>
+          <w:rFonts w:ascii="Times New Roman" w:hAnsi="Times New Roman"/>
+          <w:sz w:val="24"/>
+          <w:szCs w:val="24"/>
+        </w:rPr>
+        <w:t xml:space="preserve">and </w:t>
+      </w:r>
+      <w:r>
+        <w:rPr>
+          <w:rFonts w:hint="default" w:ascii="Times New Roman" w:hAnsi="Times New Roman"/>
+          <w:sz w:val="24"/>
+          <w:szCs w:val="24"/>
+          <w:lang w:val="pt"/>
+        </w:rPr>
+        <w:t>complemented with real</w:t>
+      </w:r>
+      <w:r>
+        <w:rPr>
+          <w:rFonts w:ascii="Times New Roman" w:hAnsi="Times New Roman"/>
+          <w:sz w:val="24"/>
+          <w:szCs w:val="24"/>
+        </w:rPr>
+        <w:t xml:space="preserve"> data from </w:t>
+      </w:r>
+      <w:r>
+        <w:rPr>
+          <w:rFonts w:hint="default" w:ascii="Times New Roman" w:hAnsi="Times New Roman"/>
+          <w:sz w:val="24"/>
+          <w:szCs w:val="24"/>
+          <w:lang w:val="pt"/>
+        </w:rPr>
+        <w:t xml:space="preserve">nine </w:t>
+      </w:r>
+      <w:r>
+        <w:rPr>
+          <w:rFonts w:ascii="Times New Roman" w:hAnsi="Times New Roman"/>
+          <w:sz w:val="24"/>
+          <w:szCs w:val="24"/>
+        </w:rPr>
+        <w:t xml:space="preserve">months of use </w:t>
+      </w:r>
+      <w:r>
+        <w:rPr>
+          <w:rFonts w:hint="default" w:ascii="Times New Roman" w:hAnsi="Times New Roman"/>
+          <w:sz w:val="24"/>
+          <w:szCs w:val="24"/>
+          <w:lang w:val="pt"/>
+        </w:rPr>
+        <w:t xml:space="preserve">of four </w:t>
+      </w:r>
+      <w:r>
+        <w:rPr>
+          <w:rFonts w:ascii="Times New Roman" w:hAnsi="Times New Roman"/>
+          <w:sz w:val="24"/>
+          <w:szCs w:val="24"/>
+        </w:rPr>
+        <w:t xml:space="preserve">case studies: putting together mathematical models, automated verification, </w:t>
+      </w:r>
+      <w:r>
+        <w:rPr>
+          <w:rFonts w:hint="default" w:ascii="Times New Roman" w:hAnsi="Times New Roman"/>
+          <w:sz w:val="24"/>
+          <w:szCs w:val="24"/>
+          <w:lang w:val="pt"/>
+        </w:rPr>
+        <w:t xml:space="preserve">synthesis, </w:t>
+      </w:r>
+      <w:r>
+        <w:rPr>
+          <w:rFonts w:ascii="Times New Roman" w:hAnsi="Times New Roman"/>
+          <w:sz w:val="24"/>
+          <w:szCs w:val="24"/>
+        </w:rPr>
+        <w:t>simulation, empirical observation and interview from dwellers in remote communities</w:t>
+      </w:r>
+      <w:r>
+        <w:rPr>
+          <w:rFonts w:hint="default" w:ascii="Times New Roman" w:hAnsi="Times New Roman"/>
+          <w:sz w:val="24"/>
+          <w:szCs w:val="24"/>
+          <w:lang w:val="pt"/>
+        </w:rPr>
+        <w:t xml:space="preserve"> of A</w:t>
       </w:r>
       <w:bookmarkStart w:id="1" w:name="_GoBack"/>
       <w:bookmarkEnd w:id="1"/>
       <w:r>
         <w:rPr>
-          <w:sz w:val="24"/>
-          <w:szCs w:val="24"/>
-        </w:rPr>
-        <w:t xml:space="preserve">th </w:t>
-      </w:r>
-      <w:r>
-        <w:rPr>
-          <w:rFonts w:hint="default"/>
-          <w:sz w:val="24"/>
-          <w:szCs w:val="24"/>
-          <w:lang w:val="pt"/>
-        </w:rPr>
-        <w:t xml:space="preserve">June </w:t>
-      </w:r>
-      <w:r>
-        <w:rPr>
-          <w:sz w:val="24"/>
-          <w:szCs w:val="24"/>
-        </w:rPr>
-        <w:t>2019</w:t>
-      </w:r>
-    </w:p>
-    <w:p>
-      <w:pPr>
-        <w:spacing w:line="240" w:lineRule="auto"/>
-        <w:ind w:left="0" w:firstLine="0"/>
-        <w:rPr>
-          <w:rFonts w:ascii="Times New Roman" w:hAnsi="Times New Roman"/>
-          <w:sz w:val="24"/>
-          <w:szCs w:val="24"/>
-        </w:rPr>
-      </w:pPr>
-    </w:p>
-    <w:p>
-      <w:pPr>
-        <w:spacing w:line="240" w:lineRule="auto"/>
-        <w:ind w:left="0" w:firstLine="0"/>
-        <w:rPr>
-          <w:rFonts w:hint="default" w:ascii="Times New Roman" w:hAnsi="Times New Roman"/>
-          <w:sz w:val="24"/>
-          <w:szCs w:val="24"/>
-        </w:rPr>
-      </w:pPr>
-      <w:r>
-        <w:rPr>
-          <w:rFonts w:hint="default" w:ascii="Times New Roman" w:hAnsi="Times New Roman"/>
-          <w:sz w:val="24"/>
-          <w:szCs w:val="24"/>
-        </w:rPr>
-        <w:t>Jinyue Yan, PhD</w:t>
-      </w:r>
-    </w:p>
-    <w:p>
-      <w:pPr>
-        <w:spacing w:line="240" w:lineRule="auto"/>
-        <w:ind w:left="0" w:firstLine="0"/>
-        <w:rPr>
-          <w:rFonts w:hint="default" w:ascii="Times New Roman" w:hAnsi="Times New Roman"/>
-          <w:sz w:val="24"/>
-          <w:szCs w:val="24"/>
-        </w:rPr>
-      </w:pPr>
-      <w:r>
-        <w:rPr>
-          <w:rFonts w:hint="default" w:ascii="Times New Roman" w:hAnsi="Times New Roman"/>
-          <w:sz w:val="24"/>
-          <w:szCs w:val="24"/>
-        </w:rPr>
-        <w:t>Editor-in-Chief, Applied Energy</w:t>
-      </w:r>
-    </w:p>
-    <w:p>
-      <w:pPr>
-        <w:spacing w:line="240" w:lineRule="auto"/>
-        <w:ind w:left="0" w:firstLine="0"/>
-        <w:rPr>
-          <w:rFonts w:hint="default" w:ascii="Times New Roman" w:hAnsi="Times New Roman"/>
-          <w:sz w:val="24"/>
-          <w:szCs w:val="24"/>
-        </w:rPr>
-      </w:pPr>
-      <w:r>
-        <w:rPr>
-          <w:rFonts w:hint="default" w:ascii="Times New Roman" w:hAnsi="Times New Roman"/>
-          <w:sz w:val="24"/>
-          <w:szCs w:val="24"/>
-        </w:rPr>
-        <w:t>Royal Institute of Technology, Stockholm, and Mälardalen University, Västerås, Sweden</w:t>
-      </w:r>
-    </w:p>
-    <w:p>
-      <w:pPr>
-        <w:spacing w:line="240" w:lineRule="auto"/>
-        <w:ind w:left="0" w:firstLine="0"/>
-        <w:rPr>
-          <w:rFonts w:hint="default" w:ascii="Times New Roman" w:hAnsi="Times New Roman"/>
-          <w:sz w:val="24"/>
-          <w:szCs w:val="24"/>
-          <w:lang w:val="pt"/>
-        </w:rPr>
-      </w:pPr>
-      <w:r>
-        <w:rPr>
-          <w:rFonts w:hint="default" w:ascii="Times New Roman" w:hAnsi="Times New Roman"/>
-          <w:sz w:val="24"/>
-          <w:szCs w:val="24"/>
-          <w:lang w:val="pt"/>
-        </w:rPr>
-        <w:t>Applied Energy</w:t>
-      </w:r>
-    </w:p>
-    <w:p>
-      <w:pPr>
-        <w:spacing w:line="240" w:lineRule="auto"/>
-        <w:ind w:left="0" w:firstLine="0"/>
-        <w:rPr>
-          <w:rFonts w:ascii="Times New Roman" w:hAnsi="Times New Roman"/>
-          <w:sz w:val="24"/>
-          <w:szCs w:val="24"/>
-        </w:rPr>
-      </w:pPr>
-    </w:p>
-    <w:p>
-      <w:pPr>
-        <w:spacing w:line="240" w:lineRule="auto"/>
-        <w:ind w:left="0" w:firstLine="0"/>
-        <w:rPr>
-          <w:rFonts w:hint="default" w:ascii="Times New Roman" w:hAnsi="Times New Roman"/>
-          <w:sz w:val="24"/>
-          <w:szCs w:val="24"/>
-          <w:lang w:val="pt"/>
-        </w:rPr>
-      </w:pPr>
-      <w:r>
-        <w:rPr>
-          <w:rFonts w:ascii="Times New Roman" w:hAnsi="Times New Roman"/>
-          <w:sz w:val="24"/>
-          <w:szCs w:val="24"/>
-        </w:rPr>
-        <w:t>Please find enclosed our manuscript entitled as “</w:t>
-      </w:r>
-      <w:r>
-        <w:rPr>
-          <w:rFonts w:hint="default" w:ascii="Times New Roman" w:hAnsi="Times New Roman"/>
-          <w:sz w:val="24"/>
-          <w:szCs w:val="24"/>
-        </w:rPr>
-        <w:t>An automated formal synthesis optimization method for sizing of stand-alone solar photovoltaic systems: case studies and comparative</w:t>
-      </w:r>
-      <w:r>
-        <w:rPr>
-          <w:rFonts w:ascii="Times New Roman" w:hAnsi="Times New Roman"/>
-          <w:sz w:val="24"/>
-          <w:szCs w:val="24"/>
-        </w:rPr>
-        <w:t>” by Alessandro Trindade</w:t>
-      </w:r>
-      <w:r>
-        <w:rPr>
-          <w:rFonts w:hint="default" w:ascii="Times New Roman" w:hAnsi="Times New Roman"/>
-          <w:sz w:val="24"/>
-          <w:szCs w:val="24"/>
-          <w:lang w:val="pt"/>
-        </w:rPr>
-        <w:t xml:space="preserve"> (from Federal University of Amazonas)</w:t>
-      </w:r>
-      <w:r>
-        <w:rPr>
-          <w:rFonts w:ascii="Times New Roman" w:hAnsi="Times New Roman"/>
-          <w:sz w:val="24"/>
-          <w:szCs w:val="24"/>
-        </w:rPr>
-        <w:t xml:space="preserve"> and Lucas Cordeiro </w:t>
-      </w:r>
-      <w:r>
-        <w:rPr>
-          <w:rFonts w:hint="default" w:ascii="Times New Roman" w:hAnsi="Times New Roman"/>
-          <w:sz w:val="24"/>
-          <w:szCs w:val="24"/>
-          <w:lang w:val="pt"/>
-        </w:rPr>
-        <w:t xml:space="preserve">(from The University of Manchester) </w:t>
-      </w:r>
-      <w:r>
-        <w:rPr>
-          <w:rFonts w:ascii="Times New Roman" w:hAnsi="Times New Roman"/>
-          <w:sz w:val="24"/>
-          <w:szCs w:val="24"/>
-        </w:rPr>
-        <w:t xml:space="preserve">which we would like to submit for publication in the </w:t>
-      </w:r>
-      <w:r>
-        <w:rPr>
-          <w:rFonts w:hint="default" w:ascii="Times New Roman" w:hAnsi="Times New Roman"/>
-          <w:sz w:val="24"/>
-          <w:szCs w:val="24"/>
-          <w:lang w:val="pt"/>
-        </w:rPr>
-        <w:t>Applied Energy journal</w:t>
-      </w:r>
-      <w:r>
-        <w:rPr>
-          <w:rFonts w:ascii="Times New Roman" w:hAnsi="Times New Roman"/>
-          <w:sz w:val="24"/>
-          <w:szCs w:val="24"/>
-        </w:rPr>
-        <w:t>.</w:t>
-      </w:r>
-      <w:r>
-        <w:rPr>
-          <w:rFonts w:hint="default" w:ascii="Times New Roman" w:hAnsi="Times New Roman"/>
-          <w:sz w:val="24"/>
-          <w:szCs w:val="24"/>
-          <w:lang w:val="pt"/>
-        </w:rPr>
-        <w:t xml:space="preserve"> In our point of view, our work is aligned with two aspects covered by the Applied Energy journal: a</w:t>
-      </w:r>
-      <w:r>
-        <w:rPr>
-          <w:rFonts w:hint="default" w:ascii="Times New Roman" w:hAnsi="Times New Roman"/>
-          <w:sz w:val="24"/>
-          <w:szCs w:val="24"/>
-        </w:rPr>
-        <w:t>nalysis and optimization of energy processes, and sustainable energy systems</w:t>
-      </w:r>
-      <w:r>
-        <w:rPr>
-          <w:rFonts w:hint="default" w:ascii="Times New Roman" w:hAnsi="Times New Roman"/>
-          <w:sz w:val="24"/>
-          <w:szCs w:val="24"/>
-          <w:lang w:val="pt"/>
-        </w:rPr>
-        <w:t xml:space="preserve">; and that is the reason that we are submitting it to this reputed journal. </w:t>
-      </w:r>
-    </w:p>
-    <w:p>
-      <w:pPr>
-        <w:spacing w:line="240" w:lineRule="auto"/>
-        <w:ind w:left="0" w:firstLine="0"/>
-        <w:rPr>
-          <w:rFonts w:hint="default" w:ascii="Times New Roman" w:hAnsi="Times New Roman"/>
-          <w:sz w:val="24"/>
-          <w:szCs w:val="24"/>
-          <w:lang w:val="pt"/>
-        </w:rPr>
-      </w:pPr>
-    </w:p>
-    <w:p>
-      <w:pPr>
-        <w:spacing w:line="240" w:lineRule="auto"/>
-        <w:ind w:left="0" w:firstLine="0"/>
-        <w:rPr>
-          <w:rFonts w:hint="default" w:ascii="Times New Roman" w:hAnsi="Times New Roman"/>
-          <w:sz w:val="24"/>
-          <w:szCs w:val="24"/>
-          <w:lang w:val="pt"/>
-        </w:rPr>
-      </w:pPr>
-      <w:r>
-        <w:rPr>
-          <w:rFonts w:hint="default" w:ascii="Times New Roman" w:hAnsi="Times New Roman"/>
-          <w:sz w:val="24"/>
-          <w:szCs w:val="24"/>
-          <w:lang w:val="pt"/>
-        </w:rPr>
-        <w:t>At the following four paragraphs, we tray to demonstrate the novelty of the paper and why the Applied Energy should publish it.</w:t>
-      </w:r>
-    </w:p>
-    <w:p>
-      <w:pPr>
-        <w:spacing w:line="240" w:lineRule="auto"/>
-        <w:ind w:left="0" w:firstLine="0"/>
-        <w:rPr>
-          <w:rFonts w:ascii="Times New Roman" w:hAnsi="Times New Roman"/>
-          <w:sz w:val="24"/>
-          <w:szCs w:val="24"/>
-        </w:rPr>
-      </w:pPr>
-    </w:p>
-    <w:p>
-      <w:pPr>
-        <w:spacing w:line="240" w:lineRule="auto"/>
-        <w:ind w:left="0" w:firstLine="0"/>
-        <w:rPr>
-          <w:rFonts w:hint="default" w:ascii="Times New Roman" w:hAnsi="Times New Roman"/>
-          <w:sz w:val="24"/>
-          <w:szCs w:val="24"/>
-          <w:lang w:val="pt"/>
-        </w:rPr>
-      </w:pPr>
-      <w:r>
-        <w:rPr>
-          <w:rFonts w:ascii="Times New Roman" w:hAnsi="Times New Roman"/>
-          <w:sz w:val="24"/>
-          <w:szCs w:val="24"/>
-        </w:rPr>
-        <w:t>The present work</w:t>
-      </w:r>
-      <w:r>
-        <w:rPr>
-          <w:rFonts w:hint="default" w:ascii="Times New Roman" w:hAnsi="Times New Roman"/>
-          <w:sz w:val="24"/>
-          <w:szCs w:val="24"/>
-          <w:lang w:val="pt"/>
-        </w:rPr>
-        <w:t>, a research paper (full length article),</w:t>
-      </w:r>
-      <w:r>
-        <w:rPr>
-          <w:rFonts w:ascii="Times New Roman" w:hAnsi="Times New Roman"/>
-          <w:sz w:val="24"/>
-          <w:szCs w:val="24"/>
-        </w:rPr>
-        <w:t xml:space="preserve"> describes and evaluates </w:t>
-      </w:r>
-      <w:r>
-        <w:rPr>
-          <w:rFonts w:hint="default" w:ascii="Times New Roman" w:hAnsi="Times New Roman"/>
-          <w:sz w:val="24"/>
-          <w:szCs w:val="24"/>
-          <w:lang w:val="pt"/>
-        </w:rPr>
-        <w:t>a</w:t>
-      </w:r>
-      <w:r>
-        <w:rPr>
-          <w:rFonts w:hint="default" w:ascii="Times New Roman" w:hAnsi="Times New Roman"/>
-          <w:sz w:val="24"/>
-          <w:szCs w:val="24"/>
-        </w:rPr>
-        <w:t>n automated formal synthesis optimization method for sizing of stand-alone solar photovoltaic systems</w:t>
-      </w:r>
-      <w:r>
-        <w:rPr>
-          <w:rFonts w:ascii="Times New Roman" w:hAnsi="Times New Roman"/>
-          <w:sz w:val="24"/>
-          <w:szCs w:val="24"/>
-        </w:rPr>
-        <w:t xml:space="preserve">, which employs </w:t>
-      </w:r>
-      <w:r>
-        <w:rPr>
-          <w:rFonts w:hint="default" w:ascii="Times New Roman" w:hAnsi="Times New Roman"/>
-          <w:sz w:val="24"/>
-          <w:szCs w:val="24"/>
-          <w:lang w:val="pt"/>
-        </w:rPr>
-        <w:t>automated verification</w:t>
-      </w:r>
-      <w:r>
-        <w:rPr>
-          <w:rFonts w:ascii="Times New Roman" w:hAnsi="Times New Roman"/>
-          <w:sz w:val="24"/>
-          <w:szCs w:val="24"/>
-        </w:rPr>
-        <w:t xml:space="preserve"> tool </w:t>
-      </w:r>
-      <w:r>
-        <w:rPr>
-          <w:rFonts w:hint="default" w:ascii="Times New Roman" w:hAnsi="Times New Roman"/>
-          <w:sz w:val="24"/>
-          <w:szCs w:val="24"/>
-          <w:lang w:val="pt"/>
-        </w:rPr>
-        <w:t xml:space="preserve">and computer science synthesis method </w:t>
-      </w:r>
-      <w:r>
-        <w:rPr>
-          <w:rFonts w:ascii="Times New Roman" w:hAnsi="Times New Roman"/>
-          <w:sz w:val="24"/>
-          <w:szCs w:val="24"/>
-        </w:rPr>
-        <w:t xml:space="preserve">to </w:t>
-      </w:r>
-      <w:r>
-        <w:rPr>
-          <w:rFonts w:hint="default" w:ascii="Times New Roman" w:hAnsi="Times New Roman"/>
-          <w:sz w:val="24"/>
-          <w:szCs w:val="24"/>
-          <w:lang w:val="pt"/>
-        </w:rPr>
-        <w:t xml:space="preserve">obtain the optimal sizing </w:t>
-      </w:r>
-      <w:r>
-        <w:rPr>
-          <w:rFonts w:ascii="Times New Roman" w:hAnsi="Times New Roman"/>
-          <w:sz w:val="24"/>
-          <w:szCs w:val="24"/>
-        </w:rPr>
-        <w:t xml:space="preserve">of </w:t>
-      </w:r>
-      <w:r>
-        <w:rPr>
-          <w:rFonts w:hint="default" w:ascii="Times New Roman" w:hAnsi="Times New Roman"/>
-          <w:sz w:val="24"/>
-          <w:szCs w:val="24"/>
-          <w:lang w:val="pt"/>
-        </w:rPr>
-        <w:t xml:space="preserve">the </w:t>
-      </w:r>
-      <w:r>
-        <w:rPr>
-          <w:rFonts w:ascii="Times New Roman" w:hAnsi="Times New Roman"/>
-          <w:sz w:val="24"/>
-          <w:szCs w:val="24"/>
-        </w:rPr>
-        <w:t xml:space="preserve">renewable energy </w:t>
-      </w:r>
-      <w:r>
-        <w:rPr>
-          <w:rFonts w:hint="default" w:ascii="Times New Roman" w:hAnsi="Times New Roman"/>
-          <w:sz w:val="24"/>
-          <w:szCs w:val="24"/>
-          <w:lang w:val="pt"/>
-        </w:rPr>
-        <w:t xml:space="preserve">system </w:t>
-      </w:r>
-      <w:r>
-        <w:rPr>
-          <w:rFonts w:ascii="Times New Roman" w:hAnsi="Times New Roman"/>
-          <w:sz w:val="24"/>
-          <w:szCs w:val="24"/>
-        </w:rPr>
-        <w:t xml:space="preserve">used in rural areas </w:t>
-      </w:r>
-      <w:r>
-        <w:rPr>
-          <w:rFonts w:hint="default" w:ascii="Times New Roman" w:hAnsi="Times New Roman"/>
-          <w:sz w:val="24"/>
-          <w:szCs w:val="24"/>
-          <w:lang w:val="pt"/>
-        </w:rPr>
-        <w:t xml:space="preserve">of developing countries </w:t>
-      </w:r>
-      <w:r>
-        <w:rPr>
-          <w:rFonts w:ascii="Times New Roman" w:hAnsi="Times New Roman"/>
-          <w:sz w:val="24"/>
-          <w:szCs w:val="24"/>
-        </w:rPr>
-        <w:t xml:space="preserve">or where grid extension </w:t>
-      </w:r>
-      <w:r>
-        <w:rPr>
-          <w:rFonts w:hint="default" w:ascii="Times New Roman" w:hAnsi="Times New Roman"/>
-          <w:sz w:val="24"/>
-          <w:szCs w:val="24"/>
-          <w:lang w:val="pt"/>
-        </w:rPr>
-        <w:t xml:space="preserve">is </w:t>
-      </w:r>
-      <w:r>
-        <w:rPr>
-          <w:rFonts w:ascii="Times New Roman" w:hAnsi="Times New Roman"/>
-          <w:sz w:val="24"/>
-          <w:szCs w:val="24"/>
-        </w:rPr>
-        <w:t>unfeasible.</w:t>
-      </w:r>
-      <w:r>
-        <w:rPr>
-          <w:rFonts w:hint="default" w:ascii="Times New Roman" w:hAnsi="Times New Roman"/>
-          <w:sz w:val="24"/>
-          <w:szCs w:val="24"/>
-          <w:lang w:val="pt"/>
-        </w:rPr>
-        <w:t xml:space="preserve"> </w:t>
-      </w:r>
-    </w:p>
-    <w:p>
-      <w:pPr>
-        <w:spacing w:line="240" w:lineRule="auto"/>
-        <w:ind w:left="0" w:firstLine="0"/>
-        <w:rPr>
-          <w:rFonts w:ascii="Times New Roman" w:hAnsi="Times New Roman"/>
-          <w:sz w:val="24"/>
-          <w:szCs w:val="24"/>
-        </w:rPr>
-      </w:pPr>
-    </w:p>
-    <w:p>
-      <w:pPr>
-        <w:spacing w:line="240" w:lineRule="auto"/>
-        <w:ind w:left="0" w:firstLine="0"/>
-        <w:rPr>
-          <w:rFonts w:ascii="Times New Roman" w:hAnsi="Times New Roman"/>
-          <w:sz w:val="24"/>
-          <w:szCs w:val="24"/>
-        </w:rPr>
-      </w:pPr>
-      <w:r>
-        <w:rPr>
-          <w:rFonts w:ascii="Times New Roman" w:hAnsi="Times New Roman"/>
-          <w:sz w:val="24"/>
-          <w:szCs w:val="24"/>
-        </w:rPr>
-        <w:t>The</w:t>
-      </w:r>
-      <w:r>
-        <w:rPr>
-          <w:rFonts w:hint="default" w:ascii="Times New Roman" w:hAnsi="Times New Roman"/>
-          <w:sz w:val="24"/>
-          <w:szCs w:val="24"/>
-          <w:lang w:val="pt"/>
-        </w:rPr>
-        <w:t xml:space="preserve"> optimization</w:t>
-      </w:r>
-      <w:r>
-        <w:rPr>
-          <w:rFonts w:ascii="Times New Roman" w:hAnsi="Times New Roman"/>
-          <w:sz w:val="24"/>
-          <w:szCs w:val="24"/>
-        </w:rPr>
-        <w:t xml:space="preserve"> of PV systems is usually performed by simulation tools, which are well known in the market. However, the exploration of all design space state is impossible with those tools, and some flaws </w:t>
-      </w:r>
-      <w:r>
-        <w:rPr>
-          <w:rFonts w:hint="default" w:ascii="Times New Roman" w:hAnsi="Times New Roman"/>
-          <w:sz w:val="24"/>
-          <w:szCs w:val="24"/>
-          <w:lang w:val="pt"/>
-        </w:rPr>
-        <w:t xml:space="preserve">(like over sizing) or incompleteness </w:t>
-      </w:r>
-      <w:r>
-        <w:rPr>
-          <w:rFonts w:ascii="Times New Roman" w:hAnsi="Times New Roman"/>
-          <w:sz w:val="24"/>
-          <w:szCs w:val="24"/>
-        </w:rPr>
-        <w:t>can be originated from the design phase, reaching the field, after the PV deployment. This can cause dissatisfaction to the PV system owners, and to the wrong conclusion that intermittent renewable systems are not good</w:t>
-      </w:r>
-      <w:r>
-        <w:rPr>
-          <w:rFonts w:hint="default" w:ascii="Times New Roman" w:hAnsi="Times New Roman"/>
-          <w:sz w:val="24"/>
-          <w:szCs w:val="24"/>
-          <w:lang w:val="pt"/>
-        </w:rPr>
-        <w:t xml:space="preserve"> or reliable</w:t>
-      </w:r>
-      <w:r>
-        <w:rPr>
-          <w:rFonts w:ascii="Times New Roman" w:hAnsi="Times New Roman"/>
-          <w:sz w:val="24"/>
-          <w:szCs w:val="24"/>
-        </w:rPr>
-        <w:t>.</w:t>
-      </w:r>
-    </w:p>
-    <w:p>
-      <w:pPr>
-        <w:spacing w:line="240" w:lineRule="auto"/>
-        <w:ind w:left="0" w:firstLine="0"/>
-        <w:rPr>
-          <w:rFonts w:ascii="Times New Roman" w:hAnsi="Times New Roman"/>
-          <w:sz w:val="24"/>
-          <w:szCs w:val="24"/>
-        </w:rPr>
-      </w:pPr>
-      <w:r>
-        <w:rPr>
-          <w:rFonts w:ascii="Times New Roman" w:hAnsi="Times New Roman"/>
-          <w:sz w:val="24"/>
-          <w:szCs w:val="24"/>
-        </w:rPr>
-        <w:t xml:space="preserve">   </w:t>
-      </w:r>
-    </w:p>
-    <w:p>
-      <w:pPr>
-        <w:spacing w:line="240" w:lineRule="auto"/>
-        <w:ind w:left="0" w:firstLine="0"/>
-        <w:rPr>
-          <w:rFonts w:ascii="Times New Roman" w:hAnsi="Times New Roman"/>
-          <w:sz w:val="24"/>
-          <w:szCs w:val="24"/>
-        </w:rPr>
-      </w:pPr>
-      <w:r>
-        <w:rPr>
-          <w:rFonts w:ascii="Times New Roman" w:hAnsi="Times New Roman"/>
-          <w:sz w:val="24"/>
-          <w:szCs w:val="24"/>
-        </w:rPr>
-        <w:t xml:space="preserve">In our study, experimental results, from </w:t>
-      </w:r>
-      <w:r>
-        <w:rPr>
-          <w:rFonts w:hint="default" w:ascii="Times New Roman" w:hAnsi="Times New Roman"/>
-          <w:sz w:val="24"/>
-          <w:szCs w:val="24"/>
-          <w:lang w:val="pt"/>
-        </w:rPr>
-        <w:t>seven</w:t>
-      </w:r>
-      <w:r>
-        <w:rPr>
-          <w:rFonts w:ascii="Times New Roman" w:hAnsi="Times New Roman"/>
-          <w:sz w:val="24"/>
-          <w:szCs w:val="24"/>
-        </w:rPr>
-        <w:t xml:space="preserve"> case studies, in a comparative evaluation of tools, showed that only the automated </w:t>
-      </w:r>
-      <w:r>
-        <w:rPr>
-          <w:rFonts w:hint="default" w:ascii="Times New Roman" w:hAnsi="Times New Roman"/>
-          <w:sz w:val="24"/>
-          <w:szCs w:val="24"/>
-          <w:lang w:val="pt"/>
-        </w:rPr>
-        <w:t>synthesis optimization</w:t>
-      </w:r>
-      <w:r>
-        <w:rPr>
-          <w:rFonts w:ascii="Times New Roman" w:hAnsi="Times New Roman"/>
-          <w:sz w:val="24"/>
-          <w:szCs w:val="24"/>
-        </w:rPr>
-        <w:t xml:space="preserve"> can find </w:t>
-      </w:r>
-      <w:r>
-        <w:rPr>
-          <w:rFonts w:hint="default" w:ascii="Times New Roman" w:hAnsi="Times New Roman"/>
-          <w:sz w:val="24"/>
-          <w:szCs w:val="24"/>
-          <w:lang w:val="pt"/>
-        </w:rPr>
-        <w:t>detailed information for th</w:t>
-      </w:r>
-      <w:r>
-        <w:rPr>
-          <w:rFonts w:ascii="Times New Roman" w:hAnsi="Times New Roman"/>
-          <w:sz w:val="24"/>
-          <w:szCs w:val="24"/>
-        </w:rPr>
-        <w:t xml:space="preserve">e PV systems, and with the plus of </w:t>
-      </w:r>
-      <w:r>
-        <w:rPr>
-          <w:rFonts w:hint="default" w:ascii="Times New Roman" w:hAnsi="Times New Roman"/>
-          <w:sz w:val="24"/>
-          <w:szCs w:val="24"/>
-          <w:lang w:val="pt"/>
-        </w:rPr>
-        <w:t>working with a data base of manufacturers and equipment that are available at the dweller market</w:t>
-      </w:r>
-      <w:r>
-        <w:rPr>
-          <w:rFonts w:ascii="Times New Roman" w:hAnsi="Times New Roman"/>
-          <w:sz w:val="24"/>
-          <w:szCs w:val="24"/>
-        </w:rPr>
-        <w:t>.</w:t>
-      </w:r>
-    </w:p>
-    <w:p>
-      <w:pPr>
-        <w:spacing w:line="240" w:lineRule="auto"/>
-        <w:ind w:left="0" w:firstLine="0"/>
-        <w:rPr>
-          <w:rFonts w:ascii="Times New Roman" w:hAnsi="Times New Roman"/>
-          <w:sz w:val="24"/>
-          <w:szCs w:val="24"/>
-        </w:rPr>
-      </w:pPr>
-    </w:p>
-    <w:p>
-      <w:pPr>
-        <w:spacing w:line="240" w:lineRule="auto"/>
-        <w:ind w:left="0" w:firstLine="0"/>
-        <w:rPr>
-          <w:rFonts w:ascii="Times New Roman" w:hAnsi="Times New Roman"/>
-          <w:sz w:val="24"/>
-          <w:szCs w:val="24"/>
-        </w:rPr>
-      </w:pPr>
-      <w:r>
-        <w:rPr>
-          <w:rFonts w:ascii="Times New Roman" w:hAnsi="Times New Roman"/>
-          <w:sz w:val="24"/>
-          <w:szCs w:val="24"/>
-        </w:rPr>
-        <w:t>Finally, based on the fact that only since 201</w:t>
-      </w:r>
-      <w:r>
-        <w:rPr>
-          <w:rFonts w:hint="default" w:ascii="Times New Roman" w:hAnsi="Times New Roman"/>
-          <w:sz w:val="24"/>
-          <w:szCs w:val="24"/>
-          <w:lang w:val="pt"/>
-        </w:rPr>
-        <w:t>5</w:t>
-      </w:r>
-      <w:r>
-        <w:rPr>
-          <w:rFonts w:ascii="Times New Roman" w:hAnsi="Times New Roman"/>
-          <w:sz w:val="24"/>
-          <w:szCs w:val="24"/>
-        </w:rPr>
-        <w:t xml:space="preserve"> papers are dealing with formal verification applied to </w:t>
-      </w:r>
-      <w:r>
-        <w:rPr>
-          <w:rFonts w:hint="default" w:ascii="Times New Roman" w:hAnsi="Times New Roman"/>
-          <w:sz w:val="24"/>
-          <w:szCs w:val="24"/>
-          <w:lang w:val="pt"/>
-        </w:rPr>
-        <w:t>electrical</w:t>
-      </w:r>
-      <w:r>
-        <w:rPr>
-          <w:rFonts w:ascii="Times New Roman" w:hAnsi="Times New Roman"/>
-          <w:sz w:val="24"/>
-          <w:szCs w:val="24"/>
-        </w:rPr>
-        <w:t xml:space="preserve"> systems, with excellent results, but only related to PV panels or to grid-tied systems, our study is unique and </w:t>
-      </w:r>
-      <w:r>
-        <w:rPr>
-          <w:rFonts w:hint="default" w:ascii="Times New Roman" w:hAnsi="Times New Roman"/>
-          <w:sz w:val="24"/>
-          <w:szCs w:val="24"/>
-          <w:lang w:val="pt"/>
-        </w:rPr>
-        <w:t>complemented with real</w:t>
-      </w:r>
-      <w:r>
-        <w:rPr>
-          <w:rFonts w:ascii="Times New Roman" w:hAnsi="Times New Roman"/>
-          <w:sz w:val="24"/>
-          <w:szCs w:val="24"/>
-        </w:rPr>
-        <w:t xml:space="preserve"> data from </w:t>
-      </w:r>
-      <w:r>
-        <w:rPr>
-          <w:rFonts w:hint="default" w:ascii="Times New Roman" w:hAnsi="Times New Roman"/>
-          <w:sz w:val="24"/>
-          <w:szCs w:val="24"/>
-          <w:lang w:val="pt"/>
-        </w:rPr>
-        <w:t xml:space="preserve">nine </w:t>
-      </w:r>
-      <w:r>
-        <w:rPr>
-          <w:rFonts w:ascii="Times New Roman" w:hAnsi="Times New Roman"/>
-          <w:sz w:val="24"/>
-          <w:szCs w:val="24"/>
-        </w:rPr>
-        <w:t xml:space="preserve">months of use </w:t>
-      </w:r>
-      <w:r>
-        <w:rPr>
-          <w:rFonts w:hint="default" w:ascii="Times New Roman" w:hAnsi="Times New Roman"/>
-          <w:sz w:val="24"/>
-          <w:szCs w:val="24"/>
-          <w:lang w:val="pt"/>
-        </w:rPr>
-        <w:t xml:space="preserve">of four </w:t>
-      </w:r>
-      <w:r>
-        <w:rPr>
-          <w:rFonts w:ascii="Times New Roman" w:hAnsi="Times New Roman"/>
-          <w:sz w:val="24"/>
-          <w:szCs w:val="24"/>
-        </w:rPr>
-        <w:t xml:space="preserve">case studies: putting together mathematical models, automated verification, </w:t>
-      </w:r>
-      <w:r>
-        <w:rPr>
-          <w:rFonts w:hint="default" w:ascii="Times New Roman" w:hAnsi="Times New Roman"/>
-          <w:sz w:val="24"/>
-          <w:szCs w:val="24"/>
-          <w:lang w:val="pt"/>
-        </w:rPr>
-        <w:t xml:space="preserve">synthesis, </w:t>
-      </w:r>
-      <w:r>
-        <w:rPr>
-          <w:rFonts w:ascii="Times New Roman" w:hAnsi="Times New Roman"/>
-          <w:sz w:val="24"/>
-          <w:szCs w:val="24"/>
-        </w:rPr>
-        <w:t>simulation, empirical observation and interview from dwellers in remote communities</w:t>
-      </w:r>
-      <w:r>
-        <w:rPr>
-          <w:rFonts w:hint="default" w:ascii="Times New Roman" w:hAnsi="Times New Roman"/>
-          <w:sz w:val="24"/>
-          <w:szCs w:val="24"/>
-          <w:lang w:val="pt"/>
-        </w:rPr>
-        <w:t xml:space="preserve"> of Amazon State in Brazil</w:t>
+          <w:rFonts w:hint="default" w:ascii="Times New Roman" w:hAnsi="Times New Roman"/>
+          <w:sz w:val="24"/>
+          <w:szCs w:val="24"/>
+          <w:lang w:val="pt"/>
+        </w:rPr>
+        <w:t>mazon State in Brazil</w:t>
       </w:r>
       <w:r>
         <w:rPr>

</xml_diff>